<commit_message>
Some updates to the opportunity explanation
</commit_message>
<xml_diff>
--- a/data-raw/background-documentation/opportunity/Opportunity_explanation.docx
+++ b/data-raw/background-documentation/opportunity/Opportunity_explanation.docx
@@ -16,15 +16,7 @@
           <w:sz w:val="30"/>
           <w:szCs w:val="30"/>
         </w:rPr>
-        <w:t>Comparing mutational signatures from different regions or</w:t>
-      </w:r>
-      <w:r>
-        <w:rPr>
-          <w:b/>
-          <w:sz w:val="30"/>
-          <w:szCs w:val="30"/>
-        </w:rPr>
-        <w:t xml:space="preserve"> organisms</w:t>
+        <w:t>Comparing mutational signatures from different regions or organisms</w:t>
       </w:r>
     </w:p>
     <w:p/>
@@ -52,15 +44,7 @@
         <w:t xml:space="preserve">When comparing mutational signatures from different parts of the genome (e.g. an exome or the transcribed region of the genome) or from different organisms, we have to take into account that the trinucleotide composition of the sequenced area can differ. </w:t>
       </w:r>
       <w:r>
-        <w:t xml:space="preserve">For example, CG dinucleotides </w:t>
-      </w:r>
-      <w:proofErr w:type="gramStart"/>
-      <w:r>
-        <w:t>are severely depleted</w:t>
-      </w:r>
-      <w:proofErr w:type="gramEnd"/>
-      <w:r>
-        <w:t xml:space="preserve"> in most of the mammalian genome (due to deamination of methylated </w:t>
+        <w:t xml:space="preserve">For example, CG dinucleotides are severely depleted in most of the mammalian genome (due to deamination of methylated </w:t>
       </w:r>
       <w:proofErr w:type="spellStart"/>
       <w:r>
@@ -93,13 +77,7 @@
     </w:p>
     <w:p>
       <w:r>
-        <w:t xml:space="preserve">We can normalize for this by taking into account the </w:t>
-      </w:r>
-      <w:r>
-        <w:t>“opportunity”</w:t>
-      </w:r>
-      <w:r>
-        <w:t xml:space="preserve"> (this is a term we use internally, more correct is to call it trinucleotide abundance, or </w:t>
+        <w:t xml:space="preserve">We can normalize for this by taking into account the “opportunity” (this is a term we use internally, more correct is to call it trinucleotide abundance, or </w:t>
       </w:r>
       <w:r>
         <w:t xml:space="preserve">bi-, tetra-, or penta-nucleotide </w:t>
@@ -108,12 +86,7 @@
         <w:t xml:space="preserve">abundance) of the sequenced area (e.g. the human exome) to the opportunity that we want to plot in (e.g. </w:t>
       </w:r>
       <w:r>
-        <w:t>the human geno</w:t>
-      </w:r>
-      <w:bookmarkStart w:id="0" w:name="_GoBack"/>
-      <w:bookmarkEnd w:id="0"/>
-      <w:r>
-        <w:t>me).</w:t>
+        <w:t>the human genome).</w:t>
       </w:r>
     </w:p>
     <w:p/>
@@ -136,15 +109,7 @@
     </w:p>
     <w:p>
       <w:r>
-        <w:t xml:space="preserve">There are </w:t>
-      </w:r>
-      <w:proofErr w:type="gramStart"/>
-      <w:r>
-        <w:t>2</w:t>
-      </w:r>
-      <w:proofErr w:type="gramEnd"/>
-      <w:r>
-        <w:t xml:space="preserve"> ways to display mutational signatures:</w:t>
+        <w:t>There are 2 ways to display mutational signatures:</w:t>
       </w:r>
     </w:p>
     <w:p>
@@ -156,15 +121,7 @@
         </w:numPr>
       </w:pPr>
       <w:r>
-        <w:t xml:space="preserve">The convention used in Alexandrov et al. in 2013 is to plot signatures relative to the opportunity of the human genome. The y-axis of such a plot would </w:t>
-      </w:r>
-      <w:proofErr w:type="gramStart"/>
-      <w:r>
-        <w:t>either be</w:t>
-      </w:r>
-      <w:proofErr w:type="gramEnd"/>
-      <w:r>
-        <w:t xml:space="preserve"> “counts” (if you have WGS data, no normalization has to be done to display this way, so you directly plot the counts) or “proportion”.</w:t>
+        <w:t>The convention used in Alexandrov et al. in 2013 is to plot signatures relative to the opportunity of the human genome. The y-axis of such a plot would either be “counts” (if you have WGS data, no normalization has to be done to display this way, so you directly plot the counts) or “proportion”.</w:t>
       </w:r>
     </w:p>
     <w:p>
@@ -221,15 +178,7 @@
         <w:ind w:left="1080"/>
       </w:pPr>
       <w:r>
-        <w:t xml:space="preserve">“Standard flat” representation is displaying assuming all trinucleotides are equally abundant in the genome. Therefore, to go from raw counts to “standard flat” representation, we have to divide the counts of mutations in a certain trinucleotide, but the number of times that particular trinucleotide exists in the sequenced area (in this case the human exome). The number we then have is the counts of mutations per </w:t>
-      </w:r>
-      <w:proofErr w:type="gramStart"/>
-      <w:r>
-        <w:t>1</w:t>
-      </w:r>
-      <w:proofErr w:type="gramEnd"/>
-      <w:r>
-        <w:t xml:space="preserve"> trinucleotide, so if we want to display as mutations/million, we multiply by 1*10</w:t>
+        <w:t>“Standard flat” representation is displaying assuming all trinucleotides are equally abundant in the genome. Therefore, to go from raw counts to “standard flat” representation, we have to divide the counts of mutations in a certain trinucleotide, but the number of times that particular trinucleotide exists in the sequenced area (in this case the human exome). The number we then have is the counts of mutations per 1 trinucleotide, so if we want to display as mutations/million, we multiply by 1*10</w:t>
       </w:r>
       <w:r>
         <w:rPr>
@@ -250,23 +199,12 @@
     </w:p>
     <w:p>
       <w:r>
-        <w:t># Convert to "</w:t>
-      </w:r>
-      <w:r>
-        <w:t>Standard flat</w:t>
-      </w:r>
-      <w:r>
-        <w:t>"</w:t>
-      </w:r>
-    </w:p>
-    <w:p>
-      <w:proofErr w:type="gramStart"/>
-      <w:r>
-        <w:t>for</w:t>
-      </w:r>
-      <w:proofErr w:type="gramEnd"/>
-      <w:r>
-        <w:t xml:space="preserve"> each mutation type, t {</w:t>
+        <w:t># Convert to "Standard flat"</w:t>
+      </w:r>
+    </w:p>
+    <w:p>
+      <w:r>
+        <w:t>for each mutation type, t {</w:t>
       </w:r>
     </w:p>
     <w:p>
@@ -274,30 +212,16 @@
         <w:tab/>
       </w:r>
       <w:proofErr w:type="spellStart"/>
-      <w:proofErr w:type="gramStart"/>
-      <w:r>
-        <w:t>Standard</w:t>
-      </w:r>
-      <w:r>
-        <w:t>.</w:t>
-      </w:r>
-      <w:r>
-        <w:t>flat</w:t>
+      <w:r>
+        <w:t>Standard.flat</w:t>
       </w:r>
       <w:proofErr w:type="spellEnd"/>
       <w:r>
-        <w:t>(</w:t>
-      </w:r>
-      <w:proofErr w:type="gramEnd"/>
-      <w:r>
-        <w:t xml:space="preserve">t) &lt;- </w:t>
+        <w:t xml:space="preserve">(t) &lt;- </w:t>
       </w:r>
       <w:proofErr w:type="spellStart"/>
       <w:r>
-        <w:t>exo</w:t>
-      </w:r>
-      <w:r>
-        <w:t>me.count</w:t>
+        <w:t>exome.count</w:t>
       </w:r>
       <w:proofErr w:type="spellEnd"/>
       <w:r>
@@ -305,20 +229,11 @@
       </w:r>
       <w:proofErr w:type="spellStart"/>
       <w:r>
-        <w:t>opportunity.in.</w:t>
-      </w:r>
-      <w:r>
-        <w:t>ex</w:t>
-      </w:r>
-      <w:r>
-        <w:t>ome</w:t>
+        <w:t>opportunity.in.exome</w:t>
       </w:r>
       <w:proofErr w:type="spellEnd"/>
       <w:r>
-        <w:t>(t)</w:t>
-      </w:r>
-      <w:r>
-        <w:t xml:space="preserve"> *1000000</w:t>
+        <w:t>(t) *1000000</w:t>
       </w:r>
     </w:p>
     <w:p>
@@ -360,34 +275,17 @@
     <w:p/>
     <w:p>
       <w:r>
-        <w:t>Putting that in formula</w:t>
-      </w:r>
-      <w:r>
-        <w:t>s</w:t>
-      </w:r>
-      <w:r>
-        <w:t>, we get:</w:t>
-      </w:r>
-    </w:p>
-    <w:p>
-      <w:r>
-        <w:t># Convert to "</w:t>
-      </w:r>
-      <w:r>
-        <w:t>mutations/trinucleotide</w:t>
-      </w:r>
-      <w:r>
-        <w:t>"</w:t>
-      </w:r>
-    </w:p>
-    <w:p>
-      <w:proofErr w:type="gramStart"/>
-      <w:r>
-        <w:t>for</w:t>
-      </w:r>
-      <w:proofErr w:type="gramEnd"/>
-      <w:r>
-        <w:t xml:space="preserve"> each mutation type, t {</w:t>
+        <w:t>Putting that in formulas, we get:</w:t>
+      </w:r>
+    </w:p>
+    <w:p>
+      <w:r>
+        <w:t># Convert to "mutations/trinucleotide"</w:t>
+      </w:r>
+    </w:p>
+    <w:p>
+      <w:r>
+        <w:t>for each mutation type, t {</w:t>
       </w:r>
     </w:p>
     <w:p>
@@ -395,33 +293,16 @@
         <w:tab/>
       </w:r>
       <w:proofErr w:type="spellStart"/>
-      <w:proofErr w:type="gramStart"/>
       <w:r>
         <w:t>mut.per.trinuc</w:t>
       </w:r>
       <w:proofErr w:type="spellEnd"/>
       <w:r>
-        <w:t>(</w:t>
-      </w:r>
-      <w:proofErr w:type="gramEnd"/>
-      <w:r>
-        <w:t xml:space="preserve">t) &lt;- </w:t>
-      </w:r>
-      <w:r>
-        <w:t>counts</w:t>
-      </w:r>
-      <w:r>
-        <w:t xml:space="preserve">(t) / </w:t>
+        <w:t xml:space="preserve">(t) &lt;- counts(t) / </w:t>
       </w:r>
       <w:proofErr w:type="spellStart"/>
       <w:r>
-        <w:t>opportunity.in.</w:t>
-      </w:r>
-      <w:r>
-        <w:t>mouse.</w:t>
-      </w:r>
-      <w:r>
-        <w:t>exome</w:t>
+        <w:t>opportunity.in.mouse.exome</w:t>
       </w:r>
       <w:proofErr w:type="spellEnd"/>
       <w:r>
@@ -436,23 +317,12 @@
     <w:p/>
     <w:p>
       <w:r>
-        <w:t># Convert to "</w:t>
-      </w:r>
-      <w:r>
-        <w:t>human genome opportunity</w:t>
-      </w:r>
-      <w:r>
-        <w:t>"</w:t>
-      </w:r>
-    </w:p>
-    <w:p>
-      <w:proofErr w:type="gramStart"/>
-      <w:r>
-        <w:t>for</w:t>
-      </w:r>
-      <w:proofErr w:type="gramEnd"/>
-      <w:r>
-        <w:t xml:space="preserve"> each mutation type, t {</w:t>
+        <w:t># Convert to "human genome opportunity"</w:t>
+      </w:r>
+    </w:p>
+    <w:p>
+      <w:r>
+        <w:t>for each mutation type, t {</w:t>
       </w:r>
     </w:p>
     <w:p>
@@ -460,26 +330,12 @@
         <w:tab/>
       </w:r>
       <w:proofErr w:type="spellStart"/>
-      <w:proofErr w:type="gramStart"/>
-      <w:r>
-        <w:t>mut.per.human</w:t>
-      </w:r>
-      <w:r>
-        <w:t>.</w:t>
-      </w:r>
-      <w:r>
-        <w:t>genome</w:t>
-      </w:r>
-      <w:r>
-        <w:t>.freq</w:t>
+      <w:r>
+        <w:t>mut.per.human.genome.freq</w:t>
       </w:r>
       <w:proofErr w:type="spellEnd"/>
       <w:r>
-        <w:t>(</w:t>
-      </w:r>
-      <w:proofErr w:type="gramEnd"/>
-      <w:r>
-        <w:t xml:space="preserve">t) &lt;- </w:t>
+        <w:t xml:space="preserve">(t) &lt;- </w:t>
       </w:r>
       <w:proofErr w:type="spellStart"/>
       <w:r>
@@ -487,14 +343,22 @@
       </w:r>
       <w:proofErr w:type="spellEnd"/>
       <w:r>
-        <w:t xml:space="preserve">(t) / </w:t>
+        <w:t xml:space="preserve">(t) </w:t>
+      </w:r>
+      <w:r>
+        <w:rPr>
+          <w:rFonts w:hint="eastAsia"/>
+        </w:rPr>
+        <w:t>*</w:t>
+      </w:r>
+      <w:bookmarkStart w:id="0" w:name="_GoBack"/>
+      <w:bookmarkEnd w:id="0"/>
+      <w:r>
+        <w:t xml:space="preserve"> </w:t>
       </w:r>
       <w:proofErr w:type="spellStart"/>
       <w:r>
-        <w:t>opportunity.in.</w:t>
-      </w:r>
-      <w:r>
-        <w:t>human.genome</w:t>
+        <w:t>opportunity.in.human.genome</w:t>
       </w:r>
       <w:proofErr w:type="spellEnd"/>
       <w:r>
@@ -513,13 +377,8 @@
       </w:r>
     </w:p>
     <w:p>
-      <w:proofErr w:type="gramStart"/>
-      <w:r>
-        <w:t>for</w:t>
-      </w:r>
-      <w:proofErr w:type="gramEnd"/>
-      <w:r>
-        <w:t xml:space="preserve"> each mutation type, t {</w:t>
+      <w:r>
+        <w:t>for each mutation type, t {</w:t>
       </w:r>
     </w:p>
     <w:p>
@@ -527,23 +386,12 @@
         <w:t xml:space="preserve">  </w:t>
       </w:r>
       <w:proofErr w:type="spellStart"/>
-      <w:proofErr w:type="gramStart"/>
-      <w:r>
-        <w:t>proportion.of.</w:t>
-      </w:r>
-      <w:r>
-        <w:t>per.human.genome.freq</w:t>
+      <w:r>
+        <w:t>proportion.of.per.human.genome.freq</w:t>
       </w:r>
       <w:proofErr w:type="spellEnd"/>
       <w:r>
-        <w:t>{</w:t>
-      </w:r>
-      <w:proofErr w:type="gramEnd"/>
-      <w:r>
-        <w:t xml:space="preserve">t} </w:t>
-      </w:r>
-      <w:r>
-        <w:t xml:space="preserve">&lt;- </w:t>
+        <w:t xml:space="preserve">{t} &lt;- </w:t>
       </w:r>
     </w:p>
     <w:p>
@@ -551,17 +399,12 @@
         <w:ind w:left="1440" w:firstLine="720"/>
       </w:pPr>
       <w:proofErr w:type="spellStart"/>
-      <w:proofErr w:type="gramStart"/>
       <w:r>
         <w:t>mut.per.human.genome.freq</w:t>
       </w:r>
       <w:proofErr w:type="spellEnd"/>
       <w:r>
-        <w:t>(</w:t>
-      </w:r>
-      <w:proofErr w:type="gramEnd"/>
-      <w:r>
-        <w:t>t) / sum(</w:t>
+        <w:t>(t) / sum(</w:t>
       </w:r>
       <w:proofErr w:type="spellStart"/>
       <w:r>
@@ -1344,7 +1187,7 @@
         <a:sysClr val="windowText" lastClr="000000"/>
       </a:dk1>
       <a:lt1>
-        <a:sysClr val="window" lastClr="FFFFFF"/>
+        <a:sysClr val="window" lastClr="CCE8CF"/>
       </a:lt1>
       <a:dk2>
         <a:srgbClr val="44546A"/>

</xml_diff>